<commit_message>
Bao cao reviewed tuan 4
</commit_message>
<xml_diff>
--- a/doc/weekly report/Báo cáo Công việc tuần 4.docx
+++ b/doc/weekly report/Báo cáo Công việc tuần 4.docx
@@ -160,13 +160,22 @@
     <w:p>
       <w:pPr>
         <w:spacing w:line="360" w:lineRule="auto"/>
+        <w:rPr>
+          <w:color w:val="FF0000"/>
+        </w:rPr>
       </w:pPr>
       <w:proofErr w:type="gramStart"/>
       <w:r>
+        <w:rPr>
+          <w:color w:val="FF0000"/>
+        </w:rPr>
         <w:t>+  So</w:t>
       </w:r>
       <w:proofErr w:type="gramEnd"/>
       <w:r>
+        <w:rPr>
+          <w:color w:val="FF0000"/>
+        </w:rPr>
         <w:t xml:space="preserve"> sánh JDBC và Hibernate</w:t>
       </w:r>
     </w:p>
@@ -292,8 +301,6 @@
       <w:r>
         <w:t>+ Chưa nắm được URL, Schema trong oracle</w:t>
       </w:r>
-      <w:bookmarkStart w:id="4" w:name="_GoBack"/>
-      <w:bookmarkEnd w:id="4"/>
     </w:p>
     <w:p>
       <w:pPr>
@@ -317,6 +324,14 @@
         <w:lastRenderedPageBreak/>
         <w:t>+ Phân tích thiết kế chương trình quản lý sinh viên</w:t>
       </w:r>
+    </w:p>
+    <w:p/>
+    <w:p>
+      <w:r>
+        <w:t>CloudBee &gt; chưa làm (Quang)</w:t>
+      </w:r>
+      <w:bookmarkStart w:id="4" w:name="_GoBack"/>
+      <w:bookmarkEnd w:id="4"/>
     </w:p>
     <w:p>
       <w:pPr>

</xml_diff>